<commit_message>
improved error handling + Fortran damped example and improved from900.py
</commit_message>
<xml_diff>
--- a/fortran manual.docx
+++ b/fortran manual.docx
@@ -19,25 +19,7 @@
           <w:szCs w:val="24"/>
           <w:u w:val="single"/>
         </w:rPr>
-        <w:t xml:space="preserve">THE </w:t>
-      </w:r>
-      <w:r>
-        <w:rPr>
-          <w:rFonts w:ascii="Courier New" w:hAnsi="Courier New" w:cs="Courier New"/>
-          <w:sz w:val="24"/>
-          <w:szCs w:val="24"/>
-          <w:u w:val="single"/>
-        </w:rPr>
-        <w:t>903 FORTRAN</w:t>
-      </w:r>
-      <w:r>
-        <w:rPr>
-          <w:rFonts w:ascii="Courier New" w:hAnsi="Courier New" w:cs="Courier New"/>
-          <w:sz w:val="24"/>
-          <w:szCs w:val="24"/>
-          <w:u w:val="single"/>
-        </w:rPr>
-        <w:t xml:space="preserve"> SYSTEM.</w:t>
+        <w:t>THE 903 FORTRAN SYSTEM.</w:t>
       </w:r>
     </w:p>
     <w:p>
@@ -135,119 +117,33 @@
           <w:sz w:val="24"/>
           <w:szCs w:val="24"/>
         </w:rPr>
-        <w:t xml:space="preserve">What kind of </w:t>
-      </w:r>
-      <w:r>
-        <w:rPr>
-          <w:rFonts w:ascii="Courier New" w:hAnsi="Courier New" w:cs="Courier New"/>
-          <w:sz w:val="24"/>
-          <w:szCs w:val="24"/>
-        </w:rPr>
-        <w:t>FORTRAN</w:t>
-      </w:r>
-      <w:r>
-        <w:rPr>
-          <w:rFonts w:ascii="Courier New" w:hAnsi="Courier New" w:cs="Courier New"/>
-          <w:sz w:val="24"/>
-          <w:szCs w:val="24"/>
-        </w:rPr>
-        <w:t xml:space="preserve"> is Elliott </w:t>
-      </w:r>
-      <w:r>
-        <w:rPr>
-          <w:rFonts w:ascii="Courier New" w:hAnsi="Courier New" w:cs="Courier New"/>
-          <w:sz w:val="24"/>
-          <w:szCs w:val="24"/>
-        </w:rPr>
-        <w:t>903 FORTRAN</w:t>
-      </w:r>
-      <w:r>
-        <w:rPr>
-          <w:rFonts w:ascii="Courier New" w:hAnsi="Courier New" w:cs="Courier New"/>
-          <w:sz w:val="24"/>
-          <w:szCs w:val="24"/>
-        </w:rPr>
-        <w:t xml:space="preserve">? Basically </w:t>
-      </w:r>
-      <w:r>
-        <w:rPr>
-          <w:rFonts w:ascii="Courier New" w:hAnsi="Courier New" w:cs="Courier New"/>
-          <w:sz w:val="24"/>
-          <w:szCs w:val="24"/>
-        </w:rPr>
-        <w:t>FORTRAN</w:t>
-      </w:r>
-      <w:r>
-        <w:rPr>
-          <w:rFonts w:ascii="Courier New" w:hAnsi="Courier New" w:cs="Courier New"/>
-          <w:sz w:val="24"/>
-          <w:szCs w:val="24"/>
-        </w:rPr>
-        <w:t xml:space="preserve"> II with </w:t>
-      </w:r>
-      <w:r>
-        <w:rPr>
-          <w:rFonts w:ascii="Courier New" w:hAnsi="Courier New" w:cs="Courier New"/>
-          <w:sz w:val="24"/>
-          <w:szCs w:val="24"/>
-        </w:rPr>
-        <w:t>FORTRAN</w:t>
-      </w:r>
-      <w:r>
-        <w:rPr>
-          <w:rFonts w:ascii="Courier New" w:hAnsi="Courier New" w:cs="Courier New"/>
-          <w:sz w:val="24"/>
-          <w:szCs w:val="24"/>
-        </w:rPr>
-        <w:t xml:space="preserve"> IV style I/O. A </w:t>
-      </w:r>
-      <w:r>
-        <w:rPr>
-          <w:rFonts w:ascii="Courier New" w:hAnsi="Courier New" w:cs="Courier New"/>
-          <w:sz w:val="24"/>
-          <w:szCs w:val="24"/>
-        </w:rPr>
-        <w:t>FORTRAN</w:t>
-      </w:r>
-      <w:r>
-        <w:rPr>
-          <w:rFonts w:ascii="Courier New" w:hAnsi="Courier New" w:cs="Courier New"/>
-          <w:sz w:val="24"/>
-          <w:szCs w:val="24"/>
-        </w:rPr>
-        <w:t xml:space="preserve"> program is translated into SIR and then run as a </w:t>
-      </w:r>
-      <w:r>
-        <w:rPr>
-          <w:rFonts w:ascii="Courier New" w:hAnsi="Courier New" w:cs="Courier New"/>
-          <w:sz w:val="24"/>
-          <w:szCs w:val="24"/>
-        </w:rPr>
-        <w:t>machine code</w:t>
-      </w:r>
-      <w:r>
-        <w:rPr>
-          <w:rFonts w:ascii="Courier New" w:hAnsi="Courier New" w:cs="Courier New"/>
-          <w:sz w:val="24"/>
-          <w:szCs w:val="24"/>
-        </w:rPr>
-        <w:t xml:space="preserve"> program in conjunction with the </w:t>
-      </w:r>
-      <w:r>
-        <w:rPr>
-          <w:rFonts w:ascii="Courier New" w:hAnsi="Courier New" w:cs="Courier New"/>
-          <w:sz w:val="24"/>
-          <w:szCs w:val="24"/>
-        </w:rPr>
-        <w:t>FORTRAN</w:t>
-      </w:r>
-      <w:r>
-        <w:rPr>
-          <w:rFonts w:ascii="Courier New" w:hAnsi="Courier New" w:cs="Courier New"/>
-          <w:sz w:val="24"/>
-          <w:szCs w:val="24"/>
-        </w:rPr>
-        <w:t xml:space="preserve"> runtime routines.  Input is free format, and mixed type working is allowed, with automatic type conversion.  When real number is converted to an integer it is rounded towards zero.</w:t>
+        <w:t xml:space="preserve">What kind of FORTRAN is Elliott 903 FORTRAN? </w:t>
+      </w:r>
+      <w:proofErr w:type="gramStart"/>
+      <w:r>
+        <w:rPr>
+          <w:rFonts w:ascii="Courier New" w:hAnsi="Courier New" w:cs="Courier New"/>
+          <w:sz w:val="24"/>
+          <w:szCs w:val="24"/>
+        </w:rPr>
+        <w:t>Basically</w:t>
+      </w:r>
+      <w:proofErr w:type="gramEnd"/>
+      <w:r>
+        <w:rPr>
+          <w:rFonts w:ascii="Courier New" w:hAnsi="Courier New" w:cs="Courier New"/>
+          <w:sz w:val="24"/>
+          <w:szCs w:val="24"/>
+        </w:rPr>
+        <w:t xml:space="preserve"> it is</w:t>
+      </w:r>
+      <w:r>
+        <w:rPr>
+          <w:rFonts w:ascii="Courier New" w:hAnsi="Courier New" w:cs="Courier New"/>
+          <w:sz w:val="24"/>
+          <w:szCs w:val="24"/>
+        </w:rPr>
+        <w:t xml:space="preserve"> FORTRAN II with FORTRAN IV style I/O. A FORTRAN program is translated into SIR and then run as a machine code program in conjunction with the FORTRAN runtime routines.  Input is free format, and mixed type working is allowed, with automatic type conversion.  When real number is converted to an integer it is rounded towards zero.</w:t>
       </w:r>
     </w:p>
     <w:p>
@@ -335,34 +231,7 @@
           <w:szCs w:val="24"/>
           <w:u w:val="single"/>
         </w:rPr>
-        <w:t xml:space="preserve">Summary of </w:t>
-      </w:r>
-      <w:r>
-        <w:rPr>
-          <w:rFonts w:ascii="Courier New" w:hAnsi="Courier New" w:cs="Courier New"/>
-          <w:sz w:val="24"/>
-          <w:szCs w:val="24"/>
-          <w:u w:val="single"/>
-        </w:rPr>
-        <w:t>903 FORTRAN</w:t>
-      </w:r>
-      <w:r>
-        <w:rPr>
-          <w:rFonts w:ascii="Courier New" w:hAnsi="Courier New" w:cs="Courier New"/>
-          <w:sz w:val="24"/>
-          <w:szCs w:val="24"/>
-          <w:u w:val="single"/>
-        </w:rPr>
-        <w:t xml:space="preserve"> statements</w:t>
-      </w:r>
-      <w:r>
-        <w:rPr>
-          <w:rFonts w:ascii="Courier New" w:hAnsi="Courier New" w:cs="Courier New"/>
-          <w:sz w:val="24"/>
-          <w:szCs w:val="24"/>
-          <w:u w:val="single"/>
-        </w:rPr>
-        <w:t>.</w:t>
+        <w:t>Summary of 903 FORTRAN statements.</w:t>
       </w:r>
     </w:p>
     <w:p>
@@ -503,15 +372,7 @@
           <w:sz w:val="24"/>
           <w:szCs w:val="24"/>
         </w:rPr>
-        <w:t xml:space="preserve">       </w:t>
-      </w:r>
-      <w:r>
-        <w:rPr>
-          <w:rFonts w:ascii="Courier New" w:hAnsi="Courier New" w:cs="Courier New"/>
-          <w:sz w:val="24"/>
-          <w:szCs w:val="24"/>
-        </w:rPr>
-        <w:t xml:space="preserve">                      </w:t>
+        <w:t xml:space="preserve">                             </w:t>
       </w:r>
       <w:r>
         <w:rPr>
@@ -590,13 +451,6 @@
           <w:szCs w:val="24"/>
         </w:rPr>
         <w:tab/>
-      </w:r>
-      <w:r>
-        <w:rPr>
-          <w:rFonts w:ascii="Courier New" w:hAnsi="Courier New" w:cs="Courier New"/>
-          <w:sz w:val="24"/>
-          <w:szCs w:val="24"/>
-        </w:rPr>
         <w:t>ALOG (X)</w:t>
       </w:r>
     </w:p>
@@ -624,15 +478,7 @@
           <w:sz w:val="24"/>
           <w:szCs w:val="24"/>
         </w:rPr>
-        <w:t>GOTO</w:t>
-      </w:r>
-      <w:r>
-        <w:rPr>
-          <w:rFonts w:ascii="Courier New" w:hAnsi="Courier New" w:cs="Courier New"/>
-          <w:sz w:val="24"/>
-          <w:szCs w:val="24"/>
-        </w:rPr>
-        <w:t xml:space="preserve"> n</w:t>
+        <w:t>GOTO n</w:t>
       </w:r>
       <w:r>
         <w:rPr>
@@ -692,13 +538,6 @@
           <w:szCs w:val="24"/>
         </w:rPr>
         <w:tab/>
-      </w:r>
-      <w:r>
-        <w:rPr>
-          <w:rFonts w:ascii="Courier New" w:hAnsi="Courier New" w:cs="Courier New"/>
-          <w:sz w:val="24"/>
-          <w:szCs w:val="24"/>
-        </w:rPr>
         <w:t>SIN (X)</w:t>
       </w:r>
     </w:p>
@@ -726,15 +565,7 @@
           <w:sz w:val="24"/>
           <w:szCs w:val="24"/>
         </w:rPr>
-        <w:t xml:space="preserve">GOTO (n1, n2, </w:t>
-      </w:r>
-      <w:r>
-        <w:rPr>
-          <w:rFonts w:ascii="Courier New" w:hAnsi="Courier New" w:cs="Courier New"/>
-          <w:sz w:val="24"/>
-          <w:szCs w:val="24"/>
-        </w:rPr>
-        <w:t xml:space="preserve">..., </w:t>
+        <w:t xml:space="preserve">GOTO (n1, n2, ..., </w:t>
       </w:r>
       <w:proofErr w:type="spellStart"/>
       <w:r>
@@ -770,13 +601,6 @@
           <w:szCs w:val="24"/>
         </w:rPr>
         <w:tab/>
-      </w:r>
-      <w:r>
-        <w:rPr>
-          <w:rFonts w:ascii="Courier New" w:hAnsi="Courier New" w:cs="Courier New"/>
-          <w:sz w:val="24"/>
-          <w:szCs w:val="24"/>
-        </w:rPr>
         <w:t>COS (X)</w:t>
       </w:r>
     </w:p>
@@ -821,15 +645,7 @@
           <w:szCs w:val="24"/>
         </w:rPr>
         <w:tab/>
-        <w:t>F</w:t>
-      </w:r>
-      <w:r>
-        <w:rPr>
-          <w:rFonts w:ascii="Courier New" w:hAnsi="Courier New" w:cs="Courier New"/>
-          <w:sz w:val="24"/>
-          <w:szCs w:val="24"/>
-        </w:rPr>
-        <w:t>UNCTION</w:t>
+        <w:t>FUNCTION</w:t>
       </w:r>
       <w:r>
         <w:rPr>
@@ -854,13 +670,6 @@
           <w:szCs w:val="24"/>
         </w:rPr>
         <w:tab/>
-      </w:r>
-      <w:r>
-        <w:rPr>
-          <w:rFonts w:ascii="Courier New" w:hAnsi="Courier New" w:cs="Courier New"/>
-          <w:sz w:val="24"/>
-          <w:szCs w:val="24"/>
-        </w:rPr>
         <w:t>ATAN (X)</w:t>
       </w:r>
     </w:p>
@@ -938,13 +747,6 @@
           <w:szCs w:val="24"/>
         </w:rPr>
         <w:tab/>
-      </w:r>
-      <w:r>
-        <w:rPr>
-          <w:rFonts w:ascii="Courier New" w:hAnsi="Courier New" w:cs="Courier New"/>
-          <w:sz w:val="24"/>
-          <w:szCs w:val="24"/>
-        </w:rPr>
         <w:t>ABS (X)</w:t>
       </w:r>
     </w:p>
@@ -1030,13 +832,6 @@
           <w:szCs w:val="24"/>
         </w:rPr>
         <w:tab/>
-      </w:r>
-      <w:r>
-        <w:rPr>
-          <w:rFonts w:ascii="Courier New" w:hAnsi="Courier New" w:cs="Courier New"/>
-          <w:sz w:val="24"/>
-          <w:szCs w:val="24"/>
-        </w:rPr>
         <w:t>SQRT (X)</w:t>
       </w:r>
     </w:p>
@@ -1113,13 +908,6 @@
           <w:szCs w:val="24"/>
         </w:rPr>
         <w:tab/>
-      </w:r>
-      <w:r>
-        <w:rPr>
-          <w:rFonts w:ascii="Courier New" w:hAnsi="Courier New" w:cs="Courier New"/>
-          <w:sz w:val="24"/>
-          <w:szCs w:val="24"/>
-        </w:rPr>
         <w:t>EXP (X)</w:t>
       </w:r>
     </w:p>
@@ -1206,13 +994,6 @@
           <w:szCs w:val="24"/>
         </w:rPr>
         <w:tab/>
-      </w:r>
-      <w:r>
-        <w:rPr>
-          <w:rFonts w:ascii="Courier New" w:hAnsi="Courier New" w:cs="Courier New"/>
-          <w:sz w:val="24"/>
-          <w:szCs w:val="24"/>
-        </w:rPr>
         <w:t xml:space="preserve">  </w:t>
       </w:r>
       <w:r>
@@ -1240,22 +1021,7 @@
           <w:szCs w:val="24"/>
         </w:rPr>
         <w:br/>
-      </w:r>
-      <w:r>
-        <w:rPr>
-          <w:rFonts w:ascii="Courier New" w:hAnsi="Courier New" w:cs="Courier New"/>
-          <w:sz w:val="24"/>
-          <w:szCs w:val="24"/>
-        </w:rPr>
-        <w:t xml:space="preserve">                      </w:t>
-      </w:r>
-      <w:r>
-        <w:rPr>
-          <w:rFonts w:ascii="Courier New" w:hAnsi="Courier New" w:cs="Courier New"/>
-          <w:sz w:val="24"/>
-          <w:szCs w:val="24"/>
-        </w:rPr>
-        <w:t xml:space="preserve">                               </w:t>
+        <w:t xml:space="preserve">                                                     </w:t>
       </w:r>
       <w:r>
         <w:rPr>
@@ -1324,15 +1090,7 @@
           <w:szCs w:val="24"/>
         </w:rPr>
         <w:tab/>
-        <w:t xml:space="preserve">READ (L, n) M, R, A, K, </w:t>
-      </w:r>
-      <w:r>
-        <w:rPr>
-          <w:rFonts w:ascii="Courier New" w:hAnsi="Courier New" w:cs="Courier New"/>
-          <w:sz w:val="24"/>
-          <w:szCs w:val="24"/>
-        </w:rPr>
-        <w:t>...</w:t>
+        <w:t>READ (L, n) M, R, A, K, ...</w:t>
       </w:r>
       <w:r>
         <w:rPr>
@@ -1401,22 +1159,7 @@
           <w:szCs w:val="24"/>
         </w:rPr>
         <w:tab/>
-      </w:r>
-      <w:r>
-        <w:rPr>
-          <w:rFonts w:ascii="Courier New" w:hAnsi="Courier New" w:cs="Courier New"/>
-          <w:sz w:val="24"/>
-          <w:szCs w:val="24"/>
-        </w:rPr>
-        <w:t xml:space="preserve">READ (L) M, R, A, K, </w:t>
-      </w:r>
-      <w:r>
-        <w:rPr>
-          <w:rFonts w:ascii="Courier New" w:hAnsi="Courier New" w:cs="Courier New"/>
-          <w:sz w:val="24"/>
-          <w:szCs w:val="24"/>
-        </w:rPr>
-        <w:t>...</w:t>
+        <w:t>READ (L) M, R, A, K, ...</w:t>
       </w:r>
       <w:r>
         <w:rPr>
@@ -1493,13 +1236,6 @@
           <w:szCs w:val="24"/>
         </w:rPr>
         <w:tab/>
-      </w:r>
-      <w:r>
-        <w:rPr>
-          <w:rFonts w:ascii="Courier New" w:hAnsi="Courier New" w:cs="Courier New"/>
-          <w:sz w:val="24"/>
-          <w:szCs w:val="24"/>
-        </w:rPr>
         <w:t>WRITE (L, n) Z1, Z2, A, K</w:t>
       </w:r>
       <w:r>
@@ -1808,16 +1544,7 @@
           <w:szCs w:val="24"/>
           <w:u w:val="single"/>
         </w:rPr>
-        <w:t>Field descriptions</w:t>
-      </w:r>
-      <w:r>
-        <w:rPr>
-          <w:rFonts w:ascii="Courier New" w:hAnsi="Courier New" w:cs="Courier New"/>
-          <w:sz w:val="24"/>
-          <w:szCs w:val="24"/>
-          <w:u w:val="single"/>
-        </w:rPr>
-        <w:t>.</w:t>
+        <w:t>Field descriptions.</w:t>
       </w:r>
       <w:r>
         <w:rPr>
@@ -1894,6 +1621,7 @@
         <w:t xml:space="preserve"> or </w:t>
       </w:r>
       <w:proofErr w:type="spellStart"/>
+      <w:proofErr w:type="gramStart"/>
       <w:r>
         <w:rPr>
           <w:rFonts w:ascii="Courier New" w:hAnsi="Courier New" w:cs="Courier New"/>
@@ -1903,6 +1631,7 @@
         <w:t>Fw.d</w:t>
       </w:r>
       <w:proofErr w:type="spellEnd"/>
+      <w:proofErr w:type="gramEnd"/>
       <w:r>
         <w:rPr>
           <w:rFonts w:ascii="Courier New" w:hAnsi="Courier New" w:cs="Courier New"/>
@@ -2296,6 +2025,122 @@
           <w:szCs w:val="24"/>
         </w:rPr>
       </w:pPr>
+      <w:r>
+        <w:rPr>
+          <w:rFonts w:ascii="Courier New" w:hAnsi="Courier New" w:cs="Courier New"/>
+          <w:sz w:val="24"/>
+          <w:szCs w:val="24"/>
+        </w:rPr>
+        <w:t xml:space="preserve">Elliott 903 FORTRAN uses a subset of printable ASCII. </w:t>
+      </w:r>
+      <w:r>
+        <w:rPr>
+          <w:rFonts w:ascii="Courier New" w:hAnsi="Courier New" w:cs="Courier New"/>
+          <w:sz w:val="24"/>
+          <w:szCs w:val="24"/>
+        </w:rPr>
+        <w:t xml:space="preserve">Lowercase letters are not permitted, nor </w:t>
+      </w:r>
+      <w:r>
+        <w:rPr>
+          <w:rFonts w:ascii="Courier New" w:hAnsi="Courier New" w:cs="Courier New"/>
+          <w:sz w:val="24"/>
+          <w:szCs w:val="24"/>
+        </w:rPr>
+        <w:t>are</w:t>
+      </w:r>
+      <w:r>
+        <w:rPr>
+          <w:rFonts w:ascii="Courier New" w:hAnsi="Courier New" w:cs="Courier New"/>
+          <w:sz w:val="24"/>
+          <w:szCs w:val="24"/>
+        </w:rPr>
+        <w:t xml:space="preserve"> the character</w:t>
+      </w:r>
+      <w:r>
+        <w:rPr>
+          <w:rFonts w:ascii="Courier New" w:hAnsi="Courier New" w:cs="Courier New"/>
+          <w:sz w:val="24"/>
+          <w:szCs w:val="24"/>
+        </w:rPr>
+        <w:t>s</w:t>
+      </w:r>
+      <w:r>
+        <w:rPr>
+          <w:rFonts w:ascii="Courier New" w:hAnsi="Courier New" w:cs="Courier New"/>
+          <w:sz w:val="24"/>
+          <w:szCs w:val="24"/>
+        </w:rPr>
+        <w:t xml:space="preserve"> </w:t>
+      </w:r>
+      <w:r>
+        <w:rPr>
+          <w:rFonts w:ascii="Courier New" w:hAnsi="Courier New" w:cs="Courier New"/>
+          <w:sz w:val="24"/>
+          <w:szCs w:val="24"/>
+        </w:rPr>
+        <w:t xml:space="preserve">{, </w:t>
+      </w:r>
+      <w:r>
+        <w:rPr>
+          <w:rFonts w:ascii="Courier New" w:hAnsi="Courier New" w:cs="Courier New"/>
+          <w:sz w:val="24"/>
+          <w:szCs w:val="24"/>
+        </w:rPr>
+        <w:t>_</w:t>
+      </w:r>
+      <w:r>
+        <w:rPr>
+          <w:rFonts w:ascii="Courier New" w:hAnsi="Courier New" w:cs="Courier New"/>
+          <w:sz w:val="24"/>
+          <w:szCs w:val="24"/>
+        </w:rPr>
+        <w:t xml:space="preserve"> </w:t>
+      </w:r>
+      <w:proofErr w:type="gramStart"/>
+      <w:r>
+        <w:rPr>
+          <w:rFonts w:ascii="Courier New" w:hAnsi="Courier New" w:cs="Courier New"/>
+          <w:sz w:val="24"/>
+          <w:szCs w:val="24"/>
+        </w:rPr>
+        <w:t>or }</w:t>
+      </w:r>
+      <w:proofErr w:type="gramEnd"/>
+      <w:r>
+        <w:rPr>
+          <w:rFonts w:ascii="Courier New" w:hAnsi="Courier New" w:cs="Courier New"/>
+          <w:sz w:val="24"/>
+          <w:szCs w:val="24"/>
+        </w:rPr>
+        <w:t>. In a Hollerith conversion, on output</w:t>
+      </w:r>
+      <w:proofErr w:type="gramStart"/>
+      <w:r>
+        <w:rPr>
+          <w:rFonts w:ascii="Courier New" w:hAnsi="Courier New" w:cs="Courier New"/>
+          <w:sz w:val="24"/>
+          <w:szCs w:val="24"/>
+        </w:rPr>
+        <w:t>,</w:t>
+      </w:r>
+      <w:r>
+        <w:rPr>
+          <w:rFonts w:ascii="Courier New" w:hAnsi="Courier New" w:cs="Courier New"/>
+          <w:sz w:val="24"/>
+          <w:szCs w:val="24"/>
+        </w:rPr>
+        <w:t xml:space="preserve"> !</w:t>
+      </w:r>
+      <w:proofErr w:type="gramEnd"/>
+      <w:r>
+        <w:rPr>
+          <w:rFonts w:ascii="Courier New" w:hAnsi="Courier New" w:cs="Courier New"/>
+          <w:sz w:val="24"/>
+          <w:szCs w:val="24"/>
+        </w:rPr>
+        <w:t xml:space="preserve"> is interpreted as newline.</w:t>
+      </w:r>
     </w:p>
     <w:p>
       <w:pPr>
@@ -2306,48 +2151,6 @@
           <w:szCs w:val="24"/>
         </w:rPr>
       </w:pPr>
-      <w:r>
-        <w:rPr>
-          <w:rFonts w:ascii="Courier New" w:hAnsi="Courier New" w:cs="Courier New"/>
-          <w:sz w:val="24"/>
-          <w:szCs w:val="24"/>
-        </w:rPr>
-        <w:t xml:space="preserve">Elliott </w:t>
-      </w:r>
-      <w:r>
-        <w:rPr>
-          <w:rFonts w:ascii="Courier New" w:hAnsi="Courier New" w:cs="Courier New"/>
-          <w:sz w:val="24"/>
-          <w:szCs w:val="24"/>
-        </w:rPr>
-        <w:t>FORTRAN</w:t>
-      </w:r>
-      <w:r>
-        <w:rPr>
-          <w:rFonts w:ascii="Courier New" w:hAnsi="Courier New" w:cs="Courier New"/>
-          <w:sz w:val="24"/>
-          <w:szCs w:val="24"/>
-        </w:rPr>
-        <w:t xml:space="preserve"> can use either the 903 or the 900 </w:t>
-      </w:r>
-      <w:proofErr w:type="spellStart"/>
-      <w:r>
-        <w:rPr>
-          <w:rFonts w:ascii="Courier New" w:hAnsi="Courier New" w:cs="Courier New"/>
-          <w:sz w:val="24"/>
-          <w:szCs w:val="24"/>
-        </w:rPr>
-        <w:t>telecodes</w:t>
-      </w:r>
-      <w:proofErr w:type="spellEnd"/>
-      <w:r>
-        <w:rPr>
-          <w:rFonts w:ascii="Courier New" w:hAnsi="Courier New" w:cs="Courier New"/>
-          <w:sz w:val="24"/>
-          <w:szCs w:val="24"/>
-        </w:rPr>
-        <w:t xml:space="preserve">.  </w:t>
-      </w:r>
     </w:p>
     <w:p>
       <w:pPr>
@@ -2361,167 +2164,13 @@
     </w:p>
     <w:p>
       <w:pPr>
-        <w:tabs>
-          <w:tab w:val="clear" w:pos="360"/>
-          <w:tab w:val="clear" w:pos="9360"/>
-        </w:tabs>
-        <w:autoSpaceDE w:val="0"/>
-        <w:autoSpaceDN w:val="0"/>
-        <w:adjustRightInd w:val="0"/>
-        <w:rPr>
-          <w:rFonts w:ascii="Courier New" w:hAnsi="Courier New" w:cs="Courier New"/>
-          <w:szCs w:val="24"/>
-        </w:rPr>
-      </w:pPr>
-      <w:r>
-        <w:rPr>
-          <w:rFonts w:ascii="Courier New" w:hAnsi="Courier New" w:cs="Courier New"/>
-          <w:szCs w:val="24"/>
-        </w:rPr>
-        <w:t>Generally o</w:t>
-      </w:r>
-      <w:r>
-        <w:rPr>
-          <w:rFonts w:ascii="Courier New" w:hAnsi="Courier New" w:cs="Courier New"/>
-          <w:szCs w:val="24"/>
-        </w:rPr>
-        <w:t xml:space="preserve">nly characters appearing in the SIR internal code can be used in Elliott </w:t>
-      </w:r>
-      <w:r>
-        <w:rPr>
-          <w:rFonts w:ascii="Courier New" w:hAnsi="Courier New" w:cs="Courier New"/>
-          <w:szCs w:val="24"/>
-        </w:rPr>
-        <w:t>FORTRAN</w:t>
-      </w:r>
-      <w:r>
-        <w:rPr>
-          <w:rFonts w:ascii="Courier New" w:hAnsi="Courier New" w:cs="Courier New"/>
-          <w:szCs w:val="24"/>
-        </w:rPr>
-        <w:t xml:space="preserve"> programs and data.  </w:t>
-      </w:r>
-      <w:r>
-        <w:rPr>
-          <w:rFonts w:ascii="Courier New" w:hAnsi="Courier New" w:cs="Courier New"/>
-          <w:szCs w:val="24"/>
-        </w:rPr>
-        <w:t xml:space="preserve">Lowercase letters are not permitted, nor is the character </w:t>
-      </w:r>
-      <w:r>
-        <w:rPr>
-          <w:rFonts w:ascii="Courier New" w:hAnsi="Courier New" w:cs="Courier New"/>
-          <w:szCs w:val="24"/>
-        </w:rPr>
-        <w:t>←</w:t>
-      </w:r>
-      <w:r>
-        <w:rPr>
-          <w:rFonts w:ascii="Courier New" w:hAnsi="Courier New" w:cs="Courier New"/>
-          <w:szCs w:val="24"/>
-        </w:rPr>
-        <w:t xml:space="preserve"> (or its alternate _)</w:t>
-      </w:r>
-      <w:r>
-        <w:rPr>
-          <w:rFonts w:ascii="Courier New" w:hAnsi="Courier New" w:cs="Courier New"/>
-          <w:szCs w:val="24"/>
-        </w:rPr>
-        <w:t xml:space="preserve">. </w:t>
-      </w:r>
-      <w:r>
-        <w:rPr>
-          <w:rFonts w:ascii="Courier New" w:hAnsi="Courier New" w:cs="Courier New"/>
-          <w:szCs w:val="24"/>
-        </w:rPr>
-        <w:t>In addition to the SIR internal code symbols, the exclamation mark character (</w:t>
-      </w:r>
-      <w:r>
-        <w:rPr>
-          <w:rFonts w:ascii="Courier New" w:hAnsi="Courier New" w:cs="Courier New"/>
-          <w:szCs w:val="24"/>
-        </w:rPr>
-        <w:t>!</w:t>
-      </w:r>
-      <w:r>
-        <w:rPr>
-          <w:rFonts w:ascii="Courier New" w:hAnsi="Courier New" w:cs="Courier New"/>
-          <w:szCs w:val="24"/>
-        </w:rPr>
-        <w:t>)</w:t>
-      </w:r>
-      <w:r>
-        <w:rPr>
-          <w:rFonts w:ascii="Courier New" w:hAnsi="Courier New" w:cs="Courier New"/>
-          <w:szCs w:val="24"/>
-        </w:rPr>
-        <w:t xml:space="preserve"> </w:t>
-      </w:r>
-      <w:r>
-        <w:rPr>
-          <w:rFonts w:ascii="Courier New" w:hAnsi="Courier New" w:cs="Courier New"/>
-          <w:szCs w:val="24"/>
-        </w:rPr>
-        <w:t>can be</w:t>
-      </w:r>
-      <w:r>
-        <w:rPr>
-          <w:rFonts w:ascii="Courier New" w:hAnsi="Courier New" w:cs="Courier New"/>
-          <w:szCs w:val="24"/>
-        </w:rPr>
-        <w:t xml:space="preserve"> used</w:t>
-      </w:r>
-      <w:r>
-        <w:rPr>
-          <w:rFonts w:ascii="Courier New" w:hAnsi="Courier New" w:cs="Courier New"/>
-          <w:szCs w:val="24"/>
-        </w:rPr>
-        <w:t>. I</w:t>
-      </w:r>
-      <w:r>
-        <w:rPr>
-          <w:rFonts w:ascii="Courier New" w:hAnsi="Courier New" w:cs="Courier New"/>
-          <w:szCs w:val="24"/>
-        </w:rPr>
-        <w:t xml:space="preserve">n a </w:t>
-      </w:r>
-      <w:r>
-        <w:rPr>
-          <w:rFonts w:ascii="Courier New" w:hAnsi="Courier New" w:cs="Courier New"/>
-          <w:szCs w:val="24"/>
-        </w:rPr>
-        <w:t xml:space="preserve">Hollerith conversion, on </w:t>
-      </w:r>
-      <w:proofErr w:type="gramStart"/>
-      <w:r>
-        <w:rPr>
-          <w:rFonts w:ascii="Courier New" w:hAnsi="Courier New" w:cs="Courier New"/>
-          <w:szCs w:val="24"/>
-        </w:rPr>
-        <w:t>output !</w:t>
-      </w:r>
-      <w:proofErr w:type="gramEnd"/>
-      <w:r>
-        <w:rPr>
-          <w:rFonts w:ascii="Courier New" w:hAnsi="Courier New" w:cs="Courier New"/>
-          <w:szCs w:val="24"/>
-        </w:rPr>
-        <w:t xml:space="preserve"> </w:t>
-      </w:r>
-      <w:r>
-        <w:rPr>
-          <w:rFonts w:ascii="Courier New" w:hAnsi="Courier New" w:cs="Courier New"/>
-          <w:szCs w:val="24"/>
-        </w:rPr>
-        <w:t xml:space="preserve">is </w:t>
-      </w:r>
-      <w:r>
-        <w:rPr>
-          <w:rFonts w:ascii="Courier New" w:hAnsi="Courier New" w:cs="Courier New"/>
-          <w:szCs w:val="24"/>
-        </w:rPr>
-        <w:t>interpreted as newline.</w:t>
-      </w:r>
+        <w:pStyle w:val="PlainText"/>
+        <w:rPr>
+          <w:rFonts w:ascii="Courier New" w:hAnsi="Courier New" w:cs="Courier New"/>
+          <w:sz w:val="24"/>
+          <w:szCs w:val="24"/>
+        </w:rPr>
+      </w:pPr>
     </w:p>
     <w:p>
       <w:pPr>
@@ -2530,8 +2179,18 @@
           <w:rFonts w:ascii="Courier New" w:hAnsi="Courier New" w:cs="Courier New"/>
           <w:sz w:val="24"/>
           <w:szCs w:val="24"/>
-        </w:rPr>
-      </w:pPr>
+          <w:u w:val="single"/>
+        </w:rPr>
+      </w:pPr>
+      <w:r>
+        <w:rPr>
+          <w:rFonts w:ascii="Courier New" w:hAnsi="Courier New" w:cs="Courier New"/>
+          <w:sz w:val="24"/>
+          <w:szCs w:val="24"/>
+          <w:u w:val="single"/>
+        </w:rPr>
+        <w:t>Miscellaneous.</w:t>
+      </w:r>
     </w:p>
     <w:p>
       <w:pPr>
@@ -2552,6 +2211,32 @@
           <w:szCs w:val="24"/>
         </w:rPr>
       </w:pPr>
+      <w:r>
+        <w:rPr>
+          <w:rFonts w:ascii="Courier New" w:hAnsi="Courier New" w:cs="Courier New"/>
+          <w:sz w:val="24"/>
+          <w:szCs w:val="24"/>
+        </w:rPr>
+        <w:t xml:space="preserve">Programs tapes need to be terminated with a "halt code" (ASCII 20). This can be input to the simulator using a special string "&lt;! </w:t>
+      </w:r>
+      <w:proofErr w:type="gramStart"/>
+      <w:r>
+        <w:rPr>
+          <w:rFonts w:ascii="Courier New" w:hAnsi="Courier New" w:cs="Courier New"/>
+          <w:sz w:val="24"/>
+          <w:szCs w:val="24"/>
+        </w:rPr>
+        <w:t>HALT !</w:t>
+      </w:r>
+      <w:proofErr w:type="gramEnd"/>
+      <w:r>
+        <w:rPr>
+          <w:rFonts w:ascii="Courier New" w:hAnsi="Courier New" w:cs="Courier New"/>
+          <w:sz w:val="24"/>
+          <w:szCs w:val="24"/>
+        </w:rPr>
+        <w:t>&gt;".</w:t>
+      </w:r>
     </w:p>
     <w:p>
       <w:pPr>
@@ -2560,27 +2245,8 @@
           <w:rFonts w:ascii="Courier New" w:hAnsi="Courier New" w:cs="Courier New"/>
           <w:sz w:val="24"/>
           <w:szCs w:val="24"/>
-          <w:u w:val="single"/>
-        </w:rPr>
-      </w:pPr>
-      <w:r>
-        <w:rPr>
-          <w:rFonts w:ascii="Courier New" w:hAnsi="Courier New" w:cs="Courier New"/>
-          <w:sz w:val="24"/>
-          <w:szCs w:val="24"/>
-          <w:u w:val="single"/>
-        </w:rPr>
-        <w:t>Miscellaneous</w:t>
-      </w:r>
-      <w:r>
-        <w:rPr>
-          <w:rFonts w:ascii="Courier New" w:hAnsi="Courier New" w:cs="Courier New"/>
-          <w:sz w:val="24"/>
-          <w:szCs w:val="24"/>
-          <w:u w:val="single"/>
-        </w:rPr>
-        <w:t>.</w:t>
-      </w:r>
+        </w:rPr>
+      </w:pPr>
     </w:p>
     <w:p>
       <w:pPr>
@@ -2591,49 +2257,13 @@
           <w:szCs w:val="24"/>
         </w:rPr>
       </w:pPr>
-    </w:p>
-    <w:p>
-      <w:pPr>
-        <w:pStyle w:val="PlainText"/>
-        <w:rPr>
-          <w:rFonts w:ascii="Courier New" w:hAnsi="Courier New" w:cs="Courier New"/>
-          <w:sz w:val="24"/>
-          <w:szCs w:val="24"/>
-        </w:rPr>
-      </w:pPr>
-    </w:p>
-    <w:p>
-      <w:pPr>
-        <w:pStyle w:val="PlainText"/>
-        <w:rPr>
-          <w:rFonts w:ascii="Courier New" w:hAnsi="Courier New" w:cs="Courier New"/>
-          <w:sz w:val="24"/>
-          <w:szCs w:val="24"/>
-        </w:rPr>
-      </w:pPr>
-      <w:r>
-        <w:rPr>
-          <w:rFonts w:ascii="Courier New" w:hAnsi="Courier New" w:cs="Courier New"/>
-          <w:sz w:val="24"/>
-          <w:szCs w:val="24"/>
-        </w:rPr>
-        <w:t xml:space="preserve">A 903 </w:t>
-      </w:r>
-      <w:r>
-        <w:rPr>
-          <w:rFonts w:ascii="Courier New" w:hAnsi="Courier New" w:cs="Courier New"/>
-          <w:sz w:val="24"/>
-          <w:szCs w:val="24"/>
-        </w:rPr>
-        <w:t>FORTRAN</w:t>
-      </w:r>
-      <w:r>
-        <w:rPr>
-          <w:rFonts w:ascii="Courier New" w:hAnsi="Courier New" w:cs="Courier New"/>
-          <w:sz w:val="24"/>
-          <w:szCs w:val="24"/>
-        </w:rPr>
-        <w:t xml:space="preserve"> program is preceded by a GLOBAL statement which comprises the name of the program, followed by a list of the subprograms it uses.  This list must include the names of any supplied functions, e.g., SQRT, which are used in the program or subprograms.  The statement is compulsory for programs but may be omitted for any subprogram which dos not itself use subprograms.  The statement has the form:</w:t>
+      <w:r>
+        <w:rPr>
+          <w:rFonts w:ascii="Courier New" w:hAnsi="Courier New" w:cs="Courier New"/>
+          <w:sz w:val="24"/>
+          <w:szCs w:val="24"/>
+        </w:rPr>
+        <w:t>A 903 FORTRAN program is preceded by a GLOBAL statement which comprises the name of the program, followed by a list of the subprograms it uses.  This list must include the names of any supplied functions, e.g., SQRT, which are used in the program or subprograms.  The statement is compulsory for programs but may be omitted for any subprogram which dos not itself use subprograms.  The statement has the form:</w:t>
       </w:r>
     </w:p>
     <w:p>
@@ -2694,23 +2324,7 @@
           <w:sz w:val="24"/>
           <w:szCs w:val="24"/>
         </w:rPr>
-        <w:t>Elliott FORTRAN layout is free format: columns are not significant.</w:t>
-      </w:r>
-      <w:r>
-        <w:rPr>
-          <w:rFonts w:ascii="Courier New" w:hAnsi="Courier New" w:cs="Courier New"/>
-          <w:sz w:val="24"/>
-          <w:szCs w:val="24"/>
-        </w:rPr>
-        <w:t xml:space="preserve"> </w:t>
-      </w:r>
-      <w:r>
-        <w:rPr>
-          <w:rFonts w:ascii="Courier New" w:hAnsi="Courier New" w:cs="Courier New"/>
-          <w:sz w:val="24"/>
-          <w:szCs w:val="24"/>
-        </w:rPr>
-        <w:t>Statements must be separated from statement numbers by at least two blanks.</w:t>
+        <w:t>Elliott FORTRAN layout is free format: columns are not significant. Statements must be separated from statement numbers by at least two blanks.</w:t>
       </w:r>
     </w:p>
     <w:p>
@@ -2728,16 +2342,7 @@
           <w:sz w:val="24"/>
           <w:szCs w:val="24"/>
         </w:rPr>
-        <w:lastRenderedPageBreak/>
-        <w:t>Comment lines start with C followed by at least two blanks and then the comment itself.</w:t>
-      </w:r>
-      <w:r>
-        <w:rPr>
-          <w:rFonts w:ascii="Courier New" w:hAnsi="Courier New" w:cs="Courier New"/>
-          <w:sz w:val="24"/>
-          <w:szCs w:val="24"/>
-        </w:rPr>
-        <w:t xml:space="preserve">  (Lines just consisting of C, with or without blanks, are not permitted).</w:t>
+        <w:t>Comment lines start with C followed by at least two blanks and then the comment itself.  (Lines just consisting of C, with or without blanks, are not permitted).</w:t>
       </w:r>
     </w:p>
     <w:p>
@@ -2781,59 +2386,7 @@
           <w:sz w:val="24"/>
           <w:szCs w:val="24"/>
         </w:rPr>
-        <w:t xml:space="preserve"> (900 </w:t>
-      </w:r>
-      <w:proofErr w:type="spellStart"/>
-      <w:r>
-        <w:rPr>
-          <w:rFonts w:ascii="Courier New" w:hAnsi="Courier New" w:cs="Courier New"/>
-          <w:sz w:val="24"/>
-          <w:szCs w:val="24"/>
-        </w:rPr>
-        <w:t>telecode</w:t>
-      </w:r>
-      <w:proofErr w:type="spellEnd"/>
-      <w:r>
-        <w:rPr>
-          <w:rFonts w:ascii="Courier New" w:hAnsi="Courier New" w:cs="Courier New"/>
-          <w:sz w:val="24"/>
-          <w:szCs w:val="24"/>
-        </w:rPr>
-        <w:t xml:space="preserve">) or £ (903 </w:t>
-      </w:r>
-      <w:proofErr w:type="spellStart"/>
-      <w:r>
-        <w:rPr>
-          <w:rFonts w:ascii="Courier New" w:hAnsi="Courier New" w:cs="Courier New"/>
-          <w:sz w:val="24"/>
-          <w:szCs w:val="24"/>
-        </w:rPr>
-        <w:t>telecode</w:t>
-      </w:r>
-      <w:proofErr w:type="spellEnd"/>
-      <w:r>
-        <w:rPr>
-          <w:rFonts w:ascii="Courier New" w:hAnsi="Courier New" w:cs="Courier New"/>
-          <w:sz w:val="24"/>
-          <w:szCs w:val="24"/>
-        </w:rPr>
-        <w:t xml:space="preserve">) and must be followed by </w:t>
-      </w:r>
-      <w:r>
-        <w:rPr>
-          <w:rFonts w:ascii="Courier New" w:hAnsi="Courier New" w:cs="Courier New"/>
-          <w:sz w:val="24"/>
-          <w:szCs w:val="24"/>
-        </w:rPr>
-        <w:t xml:space="preserve">at least </w:t>
-      </w:r>
-      <w:r>
-        <w:rPr>
-          <w:rFonts w:ascii="Courier New" w:hAnsi="Courier New" w:cs="Courier New"/>
-          <w:sz w:val="24"/>
-          <w:szCs w:val="24"/>
-        </w:rPr>
-        <w:t>two blanks.</w:t>
+        <w:t xml:space="preserve"> and must be followed by at least two blanks.</w:t>
       </w:r>
     </w:p>
     <w:p>
@@ -2935,25 +2488,7 @@
           <w:sz w:val="24"/>
           <w:szCs w:val="24"/>
         </w:rPr>
-        <w:t xml:space="preserve">, I-k, k*I, k*I+1 and k*I-1 </w:t>
-      </w:r>
-      <w:proofErr w:type="gramStart"/>
-      <w:r>
-        <w:rPr>
-          <w:rFonts w:ascii="Courier New" w:hAnsi="Courier New" w:cs="Courier New"/>
-          <w:sz w:val="24"/>
-          <w:szCs w:val="24"/>
-        </w:rPr>
-        <w:t>forms</w:t>
-      </w:r>
-      <w:proofErr w:type="gramEnd"/>
-      <w:r>
-        <w:rPr>
-          <w:rFonts w:ascii="Courier New" w:hAnsi="Courier New" w:cs="Courier New"/>
-          <w:sz w:val="24"/>
-          <w:szCs w:val="24"/>
-        </w:rPr>
-        <w:t>.</w:t>
+        <w:t>, I-k, k*I, k*I+1 and k*I-1 forms.</w:t>
       </w:r>
     </w:p>
     <w:p>
@@ -3025,55 +2560,7 @@
           <w:sz w:val="24"/>
           <w:szCs w:val="24"/>
         </w:rPr>
-        <w:t xml:space="preserve">The device number for paper tape input is </w:t>
-      </w:r>
-      <w:r>
-        <w:rPr>
-          <w:rFonts w:ascii="Courier New" w:hAnsi="Courier New" w:cs="Courier New"/>
-          <w:sz w:val="24"/>
-          <w:szCs w:val="24"/>
-        </w:rPr>
-        <w:t>4</w:t>
-      </w:r>
-      <w:r>
-        <w:rPr>
-          <w:rFonts w:ascii="Courier New" w:hAnsi="Courier New" w:cs="Courier New"/>
-          <w:sz w:val="24"/>
-          <w:szCs w:val="24"/>
-        </w:rPr>
-        <w:t xml:space="preserve"> and for paper tape (punch) output </w:t>
-      </w:r>
-      <w:r>
-        <w:rPr>
-          <w:rFonts w:ascii="Courier New" w:hAnsi="Courier New" w:cs="Courier New"/>
-          <w:sz w:val="24"/>
-          <w:szCs w:val="24"/>
-        </w:rPr>
-        <w:t>5</w:t>
-      </w:r>
-      <w:r>
-        <w:rPr>
-          <w:rFonts w:ascii="Courier New" w:hAnsi="Courier New" w:cs="Courier New"/>
-          <w:sz w:val="24"/>
-          <w:szCs w:val="24"/>
-        </w:rPr>
-        <w:t xml:space="preserve">.  The </w:t>
-      </w:r>
-      <w:r>
-        <w:rPr>
-          <w:rFonts w:ascii="Courier New" w:hAnsi="Courier New" w:cs="Courier New"/>
-          <w:sz w:val="24"/>
-          <w:szCs w:val="24"/>
-        </w:rPr>
-        <w:t>teletype</w:t>
-      </w:r>
-      <w:r>
-        <w:rPr>
-          <w:rFonts w:ascii="Courier New" w:hAnsi="Courier New" w:cs="Courier New"/>
-          <w:sz w:val="24"/>
-          <w:szCs w:val="24"/>
-        </w:rPr>
-        <w:t xml:space="preserve"> is device 3.</w:t>
+        <w:t>The device number for paper tape input is 4 and for paper tape (punch) output 5.  The teletype is device 3.</w:t>
       </w:r>
     </w:p>
     <w:p>
@@ -3101,15 +2588,7 @@
           <w:sz w:val="24"/>
           <w:szCs w:val="24"/>
         </w:rPr>
-        <w:t xml:space="preserve">If an unformatted </w:t>
-      </w:r>
-      <w:r>
-        <w:rPr>
-          <w:rFonts w:ascii="Courier New" w:hAnsi="Courier New" w:cs="Courier New"/>
-          <w:sz w:val="24"/>
-          <w:szCs w:val="24"/>
-        </w:rPr>
-        <w:t>WRITE statement is used, all the items will be output in format E12.5.</w:t>
+        <w:t>If an unformatted WRITE statement is used, all the items will be output in format E12.5.</w:t>
       </w:r>
     </w:p>
     <w:p>
@@ -3177,23 +2656,25 @@
           <w:sz w:val="24"/>
           <w:szCs w:val="24"/>
         </w:rPr>
-        <w:t>If a READ statement does reference a FORMAT statement, the FORMAT statement must contain sufficient numeric conversions to read in the desired variables.  The mode and field widths in numeric conversions have no effect. Layout conversions (Z, X, /) have no effect.  H conversions cause a string to be read and truncated if necessary to the specified length. The string must be surrounded by quotes i.e., '</w:t>
-      </w:r>
-      <w:r>
-        <w:rPr>
-          <w:rFonts w:ascii="Courier New" w:hAnsi="Courier New" w:cs="Courier New"/>
-          <w:sz w:val="24"/>
-          <w:szCs w:val="24"/>
-        </w:rPr>
-        <w:t xml:space="preserve"> and @</w:t>
-      </w:r>
-      <w:r>
-        <w:rPr>
-          <w:rFonts w:ascii="Courier New" w:hAnsi="Courier New" w:cs="Courier New"/>
-          <w:sz w:val="24"/>
-          <w:szCs w:val="24"/>
-        </w:rPr>
-        <w:t xml:space="preserve"> [900 </w:t>
+        <w:t xml:space="preserve">If a READ statement does reference a FORMAT statement, the FORMAT statement must contain sufficient numeric conversions to read in the desired variables.  The mode and field widths in numeric conversions have no effect. Layout conversions (Z, X, /) have no effect.  H conversions cause a string to be read and truncated if </w:t>
+      </w:r>
+      <w:proofErr w:type="gramStart"/>
+      <w:r>
+        <w:rPr>
+          <w:rFonts w:ascii="Courier New" w:hAnsi="Courier New" w:cs="Courier New"/>
+          <w:sz w:val="24"/>
+          <w:szCs w:val="24"/>
+        </w:rPr>
+        <w:t>necessary</w:t>
+      </w:r>
+      <w:proofErr w:type="gramEnd"/>
+      <w:r>
+        <w:rPr>
+          <w:rFonts w:ascii="Courier New" w:hAnsi="Courier New" w:cs="Courier New"/>
+          <w:sz w:val="24"/>
+          <w:szCs w:val="24"/>
+        </w:rPr>
+        <w:t xml:space="preserve"> to the specified length. The string must be surrounded by quotes i.e., ' and @ [900 </w:t>
       </w:r>
       <w:proofErr w:type="spellStart"/>
       <w:r>
@@ -3211,31 +2692,25 @@
           <w:sz w:val="24"/>
           <w:szCs w:val="24"/>
         </w:rPr>
-        <w:t>]</w:t>
-      </w:r>
-      <w:r>
-        <w:rPr>
-          <w:rFonts w:ascii="Courier New" w:hAnsi="Courier New" w:cs="Courier New"/>
-          <w:sz w:val="24"/>
-          <w:szCs w:val="24"/>
-        </w:rPr>
-        <w:t xml:space="preserve"> or ‘ (acute) and ’ (grave) </w:t>
-      </w:r>
-      <w:r>
-        <w:rPr>
-          <w:rFonts w:ascii="Courier New" w:hAnsi="Courier New" w:cs="Courier New"/>
-          <w:sz w:val="24"/>
-          <w:szCs w:val="24"/>
-        </w:rPr>
-        <w:t>[</w:t>
-      </w:r>
-      <w:r>
-        <w:rPr>
-          <w:rFonts w:ascii="Courier New" w:hAnsi="Courier New" w:cs="Courier New"/>
-          <w:sz w:val="24"/>
-          <w:szCs w:val="24"/>
-        </w:rPr>
-        <w:t xml:space="preserve">903 </w:t>
+        <w:t xml:space="preserve">] or </w:t>
+      </w:r>
+      <w:proofErr w:type="gramStart"/>
+      <w:r>
+        <w:rPr>
+          <w:rFonts w:ascii="Courier New" w:hAnsi="Courier New" w:cs="Courier New"/>
+          <w:sz w:val="24"/>
+          <w:szCs w:val="24"/>
+        </w:rPr>
+        <w:t>‘ (</w:t>
+      </w:r>
+      <w:proofErr w:type="gramEnd"/>
+      <w:r>
+        <w:rPr>
+          <w:rFonts w:ascii="Courier New" w:hAnsi="Courier New" w:cs="Courier New"/>
+          <w:sz w:val="24"/>
+          <w:szCs w:val="24"/>
+        </w:rPr>
+        <w:t xml:space="preserve">acute) and ’ (grave) [903 </w:t>
       </w:r>
       <w:proofErr w:type="spellStart"/>
       <w:r>
@@ -3317,17 +2792,7 @@
           <w:szCs w:val="24"/>
           <w:u w:val="single"/>
         </w:rPr>
-        <w:lastRenderedPageBreak/>
-        <w:t>Restrictions</w:t>
-      </w:r>
-      <w:r>
-        <w:rPr>
-          <w:rFonts w:ascii="Courier New" w:hAnsi="Courier New" w:cs="Courier New"/>
-          <w:sz w:val="24"/>
-          <w:szCs w:val="24"/>
-          <w:u w:val="single"/>
-        </w:rPr>
-        <w:t>.</w:t>
+        <w:t>Restrictions.</w:t>
       </w:r>
     </w:p>
     <w:p>
@@ -3374,6 +2839,7 @@
           <w:sz w:val="24"/>
           <w:szCs w:val="24"/>
         </w:rPr>
+        <w:lastRenderedPageBreak/>
         <w:t>Integer constants must lie within the range -131071 to +131071.</w:t>
       </w:r>
     </w:p>
@@ -3401,15 +2867,7 @@
           <w:sz w:val="24"/>
           <w:szCs w:val="24"/>
         </w:rPr>
-        <w:t>Real constants must lie within the approximate range</w:t>
-      </w:r>
-      <w:r>
-        <w:rPr>
-          <w:rFonts w:ascii="Courier New" w:hAnsi="Courier New" w:cs="Courier New"/>
-          <w:sz w:val="24"/>
-          <w:szCs w:val="24"/>
-        </w:rPr>
-        <w:t xml:space="preserve"> about </w:t>
+        <w:t xml:space="preserve">Real constants must lie within the approximate range about </w:t>
       </w:r>
       <w:r>
         <w:rPr>
@@ -3767,23 +3225,7 @@
           <w:sz w:val="24"/>
           <w:szCs w:val="24"/>
         </w:rPr>
-        <w:t>Repeat</w:t>
-      </w:r>
-      <w:r>
-        <w:rPr>
-          <w:rFonts w:ascii="Courier New" w:hAnsi="Courier New" w:cs="Courier New"/>
-          <w:sz w:val="24"/>
-          <w:szCs w:val="24"/>
-        </w:rPr>
-        <w:t xml:space="preserve"> counts of a FORMAT sequence (...</w:t>
-      </w:r>
-      <w:r>
-        <w:rPr>
-          <w:rFonts w:ascii="Courier New" w:hAnsi="Courier New" w:cs="Courier New"/>
-          <w:sz w:val="24"/>
-          <w:szCs w:val="24"/>
-        </w:rPr>
-        <w:t>) are not supported.</w:t>
+        <w:t>Repeat counts of a FORMAT sequence (...) are not supported.</w:t>
       </w:r>
     </w:p>
     <w:p>
@@ -11457,10 +10899,6 @@
 </file>
 
 <file path=customXml/item1.xml><?xml version="1.0" encoding="utf-8"?>
-<b:Sources xmlns:b="http://schemas.openxmlformats.org/officeDocument/2006/bibliography" xmlns="http://schemas.openxmlformats.org/officeDocument/2006/bibliography" SelectedStyle="\APA.XSL" StyleName="APA"/>
-</file>
-
-<file path=customXml/item2.xml><?xml version="1.0" encoding="utf-8"?>
 <?mso-contentType ?>
 <FormTemplates xmlns="http://schemas.microsoft.com/sharepoint/v3/contenttype/forms">
   <Display>DocumentLibraryForm</Display>
@@ -11469,18 +10907,22 @@
 </FormTemplates>
 </file>
 
+<file path=customXml/item2.xml><?xml version="1.0" encoding="utf-8"?>
+<b:Sources xmlns:b="http://schemas.openxmlformats.org/officeDocument/2006/bibliography" xmlns="http://schemas.openxmlformats.org/officeDocument/2006/bibliography" SelectedStyle="\APA.XSL" StyleName="APA"/>
+</file>
+
 <file path=customXml/itemProps1.xml><?xml version="1.0" encoding="utf-8"?>
+<ds:datastoreItem xmlns:ds="http://schemas.openxmlformats.org/officeDocument/2006/customXml" ds:itemID="{638DFC25-BDD6-4CAC-BF2E-B8368226CBD3}">
+  <ds:schemaRefs>
+    <ds:schemaRef ds:uri="http://schemas.microsoft.com/sharepoint/v3/contenttype/forms"/>
+  </ds:schemaRefs>
+</ds:datastoreItem>
+</file>
+
+<file path=customXml/itemProps2.xml><?xml version="1.0" encoding="utf-8"?>
 <ds:datastoreItem xmlns:ds="http://schemas.openxmlformats.org/officeDocument/2006/customXml" ds:itemID="{6AE9E9F3-DA86-5640-B0BA-C7A6FC4FE119}">
   <ds:schemaRefs>
     <ds:schemaRef ds:uri="http://schemas.openxmlformats.org/officeDocument/2006/bibliography"/>
   </ds:schemaRefs>
 </ds:datastoreItem>
-</file>
-
-<file path=customXml/itemProps2.xml><?xml version="1.0" encoding="utf-8"?>
-<ds:datastoreItem xmlns:ds="http://schemas.openxmlformats.org/officeDocument/2006/customXml" ds:itemID="{638DFC25-BDD6-4CAC-BF2E-B8368226CBD3}">
-  <ds:schemaRefs>
-    <ds:schemaRef ds:uri="http://schemas.microsoft.com/sharepoint/v3/contenttype/forms"/>
-  </ds:schemaRefs>
-</ds:datastoreItem>
 </file>
</xml_diff>